<commit_message>
Rough Draft of Paper Uploaded
Struggling to describe the results of the ANOVA tests in a short and concise manner in my final paper, as well as needing to elaborate on Tests 2 and 3
</commit_message>
<xml_diff>
--- a/CapStone/Papers/Final_Paper_First_Half.docx
+++ b/CapStone/Papers/Final_Paper_First_Half.docx
@@ -14,6 +14,7 @@
           <w:szCs w:val="24"/>
         </w:rPr>
       </w:pPr>
+      <w:bookmarkStart w:id="0" w:name="_Hlk153016835"/>
     </w:p>
     <w:p>
       <w:pPr>
@@ -135,32 +136,13 @@
         </w:rPr>
         <w:t>racial and gender bias</w:t>
       </w:r>
-      <w:commentRangeStart w:id="0"/>
-      <w:r>
-        <w:rPr>
-          <w:rFonts w:ascii="Times New Roman" w:hAnsi="Times New Roman" w:cs="Times New Roman"/>
-          <w:sz w:val="24"/>
-          <w:szCs w:val="24"/>
-        </w:rPr>
-        <w:t xml:space="preserve"> </w:t>
-      </w:r>
-      <w:commentRangeEnd w:id="0"/>
-      <w:r>
-        <w:rPr>
-          <w:rStyle w:val="CommentReference"/>
-          <w:rFonts w:ascii="Times New Roman" w:hAnsi="Times New Roman" w:cs="Times New Roman"/>
-          <w:sz w:val="24"/>
-          <w:szCs w:val="24"/>
-        </w:rPr>
-        <w:commentReference w:id="0"/>
-      </w:r>
-      <w:r>
-        <w:rPr>
-          <w:rFonts w:ascii="Times New Roman" w:hAnsi="Times New Roman" w:cs="Times New Roman"/>
-          <w:sz w:val="24"/>
-          <w:szCs w:val="24"/>
-        </w:rPr>
-        <w:t xml:space="preserve">in </w:t>
+      <w:r>
+        <w:rPr>
+          <w:rFonts w:ascii="Times New Roman" w:hAnsi="Times New Roman" w:cs="Times New Roman"/>
+          <w:sz w:val="24"/>
+          <w:szCs w:val="24"/>
+        </w:rPr>
+        <w:t xml:space="preserve"> in </w:t>
       </w:r>
       <w:r>
         <w:rPr>
@@ -412,7 +394,25 @@
           <w:sz w:val="24"/>
           <w:szCs w:val="24"/>
         </w:rPr>
-        <w:t>Through this study, the authors showed not only that the GloVe model exhibits these commonly held biases, but also that these biases could lead to disproportionate representation in automated decision-making process</w:t>
+        <w:t xml:space="preserve">Through this study, the authors showed not only that the </w:t>
+      </w:r>
+      <w:proofErr w:type="spellStart"/>
+      <w:r>
+        <w:rPr>
+          <w:rFonts w:ascii="Times New Roman" w:hAnsi="Times New Roman" w:cs="Times New Roman"/>
+          <w:sz w:val="24"/>
+          <w:szCs w:val="24"/>
+        </w:rPr>
+        <w:t>GloVe</w:t>
+      </w:r>
+      <w:proofErr w:type="spellEnd"/>
+      <w:r>
+        <w:rPr>
+          <w:rFonts w:ascii="Times New Roman" w:hAnsi="Times New Roman" w:cs="Times New Roman"/>
+          <w:sz w:val="24"/>
+          <w:szCs w:val="24"/>
+        </w:rPr>
+        <w:t xml:space="preserve"> model exhibits these commonly held biases, but also that these biases could lead to disproportionate representation in automated decision-making process</w:t>
       </w:r>
       <w:r>
         <w:rPr>
@@ -762,15 +762,33 @@
           <w:sz w:val="24"/>
           <w:szCs w:val="24"/>
         </w:rPr>
-        <w:t>/English</w:t>
-      </w:r>
-      <w:r>
-        <w:rPr>
-          <w:rFonts w:ascii="Times New Roman" w:hAnsi="Times New Roman" w:cs="Times New Roman"/>
-          <w:sz w:val="24"/>
-          <w:szCs w:val="24"/>
-        </w:rPr>
-        <w:t xml:space="preserve">-American, African-American, </w:t>
+        <w:t>/</w:t>
+      </w:r>
+      <w:proofErr w:type="gramStart"/>
+      <w:r>
+        <w:rPr>
+          <w:rFonts w:ascii="Times New Roman" w:hAnsi="Times New Roman" w:cs="Times New Roman"/>
+          <w:sz w:val="24"/>
+          <w:szCs w:val="24"/>
+        </w:rPr>
+        <w:t>English</w:t>
+      </w:r>
+      <w:r>
+        <w:rPr>
+          <w:rFonts w:ascii="Times New Roman" w:hAnsi="Times New Roman" w:cs="Times New Roman"/>
+          <w:sz w:val="24"/>
+          <w:szCs w:val="24"/>
+        </w:rPr>
+        <w:t>-American</w:t>
+      </w:r>
+      <w:proofErr w:type="gramEnd"/>
+      <w:r>
+        <w:rPr>
+          <w:rFonts w:ascii="Times New Roman" w:hAnsi="Times New Roman" w:cs="Times New Roman"/>
+          <w:sz w:val="24"/>
+          <w:szCs w:val="24"/>
+        </w:rPr>
+        <w:t xml:space="preserve">, African-American, </w:t>
       </w:r>
       <w:r>
         <w:rPr>
@@ -802,15 +820,33 @@
           <w:sz w:val="24"/>
           <w:szCs w:val="24"/>
         </w:rPr>
-        <w:t>for both men and women respectively</w:t>
-      </w:r>
-      <w:r>
-        <w:rPr>
-          <w:rFonts w:ascii="Times New Roman" w:hAnsi="Times New Roman" w:cs="Times New Roman"/>
-          <w:sz w:val="24"/>
-          <w:szCs w:val="24"/>
-        </w:rPr>
-        <w:t xml:space="preserve">, and evaluate the cosine similarity between each set and the set of target words. With regards to gender bias, I will also evaluate the cosine similarity between these sets of names and two sets of job labels. These two sets of labels </w:t>
+        <w:t xml:space="preserve">for both men and women </w:t>
+      </w:r>
+      <w:proofErr w:type="gramStart"/>
+      <w:r>
+        <w:rPr>
+          <w:rFonts w:ascii="Times New Roman" w:hAnsi="Times New Roman" w:cs="Times New Roman"/>
+          <w:sz w:val="24"/>
+          <w:szCs w:val="24"/>
+        </w:rPr>
+        <w:t>respectively</w:t>
+      </w:r>
+      <w:r>
+        <w:rPr>
+          <w:rFonts w:ascii="Times New Roman" w:hAnsi="Times New Roman" w:cs="Times New Roman"/>
+          <w:sz w:val="24"/>
+          <w:szCs w:val="24"/>
+        </w:rPr>
+        <w:t>, and</w:t>
+      </w:r>
+      <w:proofErr w:type="gramEnd"/>
+      <w:r>
+        <w:rPr>
+          <w:rFonts w:ascii="Times New Roman" w:hAnsi="Times New Roman" w:cs="Times New Roman"/>
+          <w:sz w:val="24"/>
+          <w:szCs w:val="24"/>
+        </w:rPr>
+        <w:t xml:space="preserve"> evaluate the cosine similarity between each set and the set of target words. With regards to gender bias, I will also evaluate the cosine similarity between these sets of names and two sets of job labels. These two sets of labels </w:t>
       </w:r>
       <w:r>
         <w:rPr>
@@ -898,7 +934,79 @@
           <w:sz w:val="24"/>
           <w:szCs w:val="24"/>
         </w:rPr>
-        <w:t xml:space="preserve"> and 8 multilingual models. The four English models are as follows: bert-base-uncased, roberta-base, distilbert-base-cased, and distilbert-base-uncased. These four models will serve as the control group in this experiment, as these are some of the </w:t>
+        <w:t xml:space="preserve"> and 8 multilingual models. The four English models are as follows: </w:t>
+      </w:r>
+      <w:proofErr w:type="spellStart"/>
+      <w:r>
+        <w:rPr>
+          <w:rFonts w:ascii="Times New Roman" w:hAnsi="Times New Roman" w:cs="Times New Roman"/>
+          <w:sz w:val="24"/>
+          <w:szCs w:val="24"/>
+        </w:rPr>
+        <w:t>bert</w:t>
+      </w:r>
+      <w:proofErr w:type="spellEnd"/>
+      <w:r>
+        <w:rPr>
+          <w:rFonts w:ascii="Times New Roman" w:hAnsi="Times New Roman" w:cs="Times New Roman"/>
+          <w:sz w:val="24"/>
+          <w:szCs w:val="24"/>
+        </w:rPr>
+        <w:t xml:space="preserve">-base-uncased, </w:t>
+      </w:r>
+      <w:proofErr w:type="spellStart"/>
+      <w:r>
+        <w:rPr>
+          <w:rFonts w:ascii="Times New Roman" w:hAnsi="Times New Roman" w:cs="Times New Roman"/>
+          <w:sz w:val="24"/>
+          <w:szCs w:val="24"/>
+        </w:rPr>
+        <w:t>roberta</w:t>
+      </w:r>
+      <w:proofErr w:type="spellEnd"/>
+      <w:r>
+        <w:rPr>
+          <w:rFonts w:ascii="Times New Roman" w:hAnsi="Times New Roman" w:cs="Times New Roman"/>
+          <w:sz w:val="24"/>
+          <w:szCs w:val="24"/>
+        </w:rPr>
+        <w:t xml:space="preserve">-base, </w:t>
+      </w:r>
+      <w:proofErr w:type="spellStart"/>
+      <w:r>
+        <w:rPr>
+          <w:rFonts w:ascii="Times New Roman" w:hAnsi="Times New Roman" w:cs="Times New Roman"/>
+          <w:sz w:val="24"/>
+          <w:szCs w:val="24"/>
+        </w:rPr>
+        <w:t>distilbert</w:t>
+      </w:r>
+      <w:proofErr w:type="spellEnd"/>
+      <w:r>
+        <w:rPr>
+          <w:rFonts w:ascii="Times New Roman" w:hAnsi="Times New Roman" w:cs="Times New Roman"/>
+          <w:sz w:val="24"/>
+          <w:szCs w:val="24"/>
+        </w:rPr>
+        <w:t xml:space="preserve">-base-cased, and </w:t>
+      </w:r>
+      <w:proofErr w:type="spellStart"/>
+      <w:r>
+        <w:rPr>
+          <w:rFonts w:ascii="Times New Roman" w:hAnsi="Times New Roman" w:cs="Times New Roman"/>
+          <w:sz w:val="24"/>
+          <w:szCs w:val="24"/>
+        </w:rPr>
+        <w:t>distilbert</w:t>
+      </w:r>
+      <w:proofErr w:type="spellEnd"/>
+      <w:r>
+        <w:rPr>
+          <w:rFonts w:ascii="Times New Roman" w:hAnsi="Times New Roman" w:cs="Times New Roman"/>
+          <w:sz w:val="24"/>
+          <w:szCs w:val="24"/>
+        </w:rPr>
+        <w:t xml:space="preserve">-base-uncased. These four models will serve as the control group in this experiment, as these are some of the </w:t>
       </w:r>
       <w:r>
         <w:rPr>
@@ -914,7 +1022,25 @@
           <w:sz w:val="24"/>
           <w:szCs w:val="24"/>
         </w:rPr>
-        <w:t xml:space="preserve"> variations of the BERT model, and the majority of the models I will be testing are derived from these base models. </w:t>
+        <w:t xml:space="preserve"> variations of the BERT model, and </w:t>
+      </w:r>
+      <w:proofErr w:type="gramStart"/>
+      <w:r>
+        <w:rPr>
+          <w:rFonts w:ascii="Times New Roman" w:hAnsi="Times New Roman" w:cs="Times New Roman"/>
+          <w:sz w:val="24"/>
+          <w:szCs w:val="24"/>
+        </w:rPr>
+        <w:t>the majority of</w:t>
+      </w:r>
+      <w:proofErr w:type="gramEnd"/>
+      <w:r>
+        <w:rPr>
+          <w:rFonts w:ascii="Times New Roman" w:hAnsi="Times New Roman" w:cs="Times New Roman"/>
+          <w:sz w:val="24"/>
+          <w:szCs w:val="24"/>
+        </w:rPr>
+        <w:t xml:space="preserve"> the models I will be testing are derived from these base models. </w:t>
       </w:r>
       <w:r>
         <w:rPr>
@@ -932,15 +1058,159 @@
         </w:rPr>
         <w:t xml:space="preserve">: </w:t>
       </w:r>
-      <w:r>
-        <w:rPr>
-          <w:rFonts w:ascii="Times New Roman" w:eastAsia="Times New Roman" w:hAnsi="Times New Roman" w:cs="Times New Roman"/>
-          <w:kern w:val="0"/>
-          <w:sz w:val="24"/>
-          <w:szCs w:val="24"/>
-          <w14:ligatures w14:val="none"/>
-        </w:rPr>
-        <w:t xml:space="preserve">bert-base-uncased-multilingual, xlm-roberta-base, ernie-2.0-base-en, distilbert-base-multilingual-cased, stsb-xlm-r-multilingual, xlm-e, mDeBERTa-v3-base-mnli-xnli, and </w:t>
+      <w:proofErr w:type="spellStart"/>
+      <w:r>
+        <w:rPr>
+          <w:rFonts w:ascii="Times New Roman" w:eastAsia="Times New Roman" w:hAnsi="Times New Roman" w:cs="Times New Roman"/>
+          <w:kern w:val="0"/>
+          <w:sz w:val="24"/>
+          <w:szCs w:val="24"/>
+          <w14:ligatures w14:val="none"/>
+        </w:rPr>
+        <w:t>bert</w:t>
+      </w:r>
+      <w:proofErr w:type="spellEnd"/>
+      <w:r>
+        <w:rPr>
+          <w:rFonts w:ascii="Times New Roman" w:eastAsia="Times New Roman" w:hAnsi="Times New Roman" w:cs="Times New Roman"/>
+          <w:kern w:val="0"/>
+          <w:sz w:val="24"/>
+          <w:szCs w:val="24"/>
+          <w14:ligatures w14:val="none"/>
+        </w:rPr>
+        <w:t xml:space="preserve">-base-uncased-multilingual, </w:t>
+      </w:r>
+      <w:proofErr w:type="spellStart"/>
+      <w:r>
+        <w:rPr>
+          <w:rFonts w:ascii="Times New Roman" w:eastAsia="Times New Roman" w:hAnsi="Times New Roman" w:cs="Times New Roman"/>
+          <w:kern w:val="0"/>
+          <w:sz w:val="24"/>
+          <w:szCs w:val="24"/>
+          <w14:ligatures w14:val="none"/>
+        </w:rPr>
+        <w:t>xlm</w:t>
+      </w:r>
+      <w:proofErr w:type="spellEnd"/>
+      <w:r>
+        <w:rPr>
+          <w:rFonts w:ascii="Times New Roman" w:eastAsia="Times New Roman" w:hAnsi="Times New Roman" w:cs="Times New Roman"/>
+          <w:kern w:val="0"/>
+          <w:sz w:val="24"/>
+          <w:szCs w:val="24"/>
+          <w14:ligatures w14:val="none"/>
+        </w:rPr>
+        <w:t>-</w:t>
+      </w:r>
+      <w:proofErr w:type="spellStart"/>
+      <w:r>
+        <w:rPr>
+          <w:rFonts w:ascii="Times New Roman" w:eastAsia="Times New Roman" w:hAnsi="Times New Roman" w:cs="Times New Roman"/>
+          <w:kern w:val="0"/>
+          <w:sz w:val="24"/>
+          <w:szCs w:val="24"/>
+          <w14:ligatures w14:val="none"/>
+        </w:rPr>
+        <w:t>roberta</w:t>
+      </w:r>
+      <w:proofErr w:type="spellEnd"/>
+      <w:r>
+        <w:rPr>
+          <w:rFonts w:ascii="Times New Roman" w:eastAsia="Times New Roman" w:hAnsi="Times New Roman" w:cs="Times New Roman"/>
+          <w:kern w:val="0"/>
+          <w:sz w:val="24"/>
+          <w:szCs w:val="24"/>
+          <w14:ligatures w14:val="none"/>
+        </w:rPr>
+        <w:t xml:space="preserve">-base, ernie-2.0-base-en, </w:t>
+      </w:r>
+      <w:proofErr w:type="spellStart"/>
+      <w:r>
+        <w:rPr>
+          <w:rFonts w:ascii="Times New Roman" w:eastAsia="Times New Roman" w:hAnsi="Times New Roman" w:cs="Times New Roman"/>
+          <w:kern w:val="0"/>
+          <w:sz w:val="24"/>
+          <w:szCs w:val="24"/>
+          <w14:ligatures w14:val="none"/>
+        </w:rPr>
+        <w:t>distilbert</w:t>
+      </w:r>
+      <w:proofErr w:type="spellEnd"/>
+      <w:r>
+        <w:rPr>
+          <w:rFonts w:ascii="Times New Roman" w:eastAsia="Times New Roman" w:hAnsi="Times New Roman" w:cs="Times New Roman"/>
+          <w:kern w:val="0"/>
+          <w:sz w:val="24"/>
+          <w:szCs w:val="24"/>
+          <w14:ligatures w14:val="none"/>
+        </w:rPr>
+        <w:t xml:space="preserve">-base-multilingual-cased, </w:t>
+      </w:r>
+      <w:proofErr w:type="spellStart"/>
+      <w:r>
+        <w:rPr>
+          <w:rFonts w:ascii="Times New Roman" w:eastAsia="Times New Roman" w:hAnsi="Times New Roman" w:cs="Times New Roman"/>
+          <w:kern w:val="0"/>
+          <w:sz w:val="24"/>
+          <w:szCs w:val="24"/>
+          <w14:ligatures w14:val="none"/>
+        </w:rPr>
+        <w:t>stsb</w:t>
+      </w:r>
+      <w:proofErr w:type="spellEnd"/>
+      <w:r>
+        <w:rPr>
+          <w:rFonts w:ascii="Times New Roman" w:eastAsia="Times New Roman" w:hAnsi="Times New Roman" w:cs="Times New Roman"/>
+          <w:kern w:val="0"/>
+          <w:sz w:val="24"/>
+          <w:szCs w:val="24"/>
+          <w14:ligatures w14:val="none"/>
+        </w:rPr>
+        <w:t>-</w:t>
+      </w:r>
+      <w:proofErr w:type="spellStart"/>
+      <w:r>
+        <w:rPr>
+          <w:rFonts w:ascii="Times New Roman" w:eastAsia="Times New Roman" w:hAnsi="Times New Roman" w:cs="Times New Roman"/>
+          <w:kern w:val="0"/>
+          <w:sz w:val="24"/>
+          <w:szCs w:val="24"/>
+          <w14:ligatures w14:val="none"/>
+        </w:rPr>
+        <w:t>xlm</w:t>
+      </w:r>
+      <w:proofErr w:type="spellEnd"/>
+      <w:r>
+        <w:rPr>
+          <w:rFonts w:ascii="Times New Roman" w:eastAsia="Times New Roman" w:hAnsi="Times New Roman" w:cs="Times New Roman"/>
+          <w:kern w:val="0"/>
+          <w:sz w:val="24"/>
+          <w:szCs w:val="24"/>
+          <w14:ligatures w14:val="none"/>
+        </w:rPr>
+        <w:t xml:space="preserve">-r-multilingual, </w:t>
+      </w:r>
+      <w:proofErr w:type="spellStart"/>
+      <w:r>
+        <w:rPr>
+          <w:rFonts w:ascii="Times New Roman" w:eastAsia="Times New Roman" w:hAnsi="Times New Roman" w:cs="Times New Roman"/>
+          <w:kern w:val="0"/>
+          <w:sz w:val="24"/>
+          <w:szCs w:val="24"/>
+          <w14:ligatures w14:val="none"/>
+        </w:rPr>
+        <w:t>xlm</w:t>
+      </w:r>
+      <w:proofErr w:type="spellEnd"/>
+      <w:r>
+        <w:rPr>
+          <w:rFonts w:ascii="Times New Roman" w:eastAsia="Times New Roman" w:hAnsi="Times New Roman" w:cs="Times New Roman"/>
+          <w:kern w:val="0"/>
+          <w:sz w:val="24"/>
+          <w:szCs w:val="24"/>
+          <w14:ligatures w14:val="none"/>
+        </w:rPr>
+        <w:t xml:space="preserve">-e, mDeBERTa-v3-base-mnli-xnli, and </w:t>
       </w:r>
       <w:r>
         <w:rPr>
@@ -999,17 +1269,53 @@
           <w:szCs w:val="24"/>
           <w14:ligatures w14:val="none"/>
         </w:rPr>
-        <w:t xml:space="preserve">he variables outlining the language the model was trained in are: English, Chinese, Spanish, German, French, and Multi. The Multi variable in this case represents that a model was trained in more than one language, whether that be 2 or more of the five previously listed languages, or that the model was trained in more languages than just the five listed ones. I’ve also included another variable, </w:t>
-      </w:r>
-      <w:r>
-        <w:rPr>
-          <w:rFonts w:ascii="Times New Roman" w:eastAsia="Times New Roman" w:hAnsi="Times New Roman" w:cs="Times New Roman"/>
-          <w:kern w:val="0"/>
-          <w:sz w:val="24"/>
-          <w:szCs w:val="24"/>
-          <w14:ligatures w14:val="none"/>
-        </w:rPr>
-        <w:t xml:space="preserve">Number_of_Languages, which as the name suggests, </w:t>
+        <w:t xml:space="preserve">he variables outlining the language the model was trained in </w:t>
+      </w:r>
+      <w:proofErr w:type="gramStart"/>
+      <w:r>
+        <w:rPr>
+          <w:rFonts w:ascii="Times New Roman" w:eastAsia="Times New Roman" w:hAnsi="Times New Roman" w:cs="Times New Roman"/>
+          <w:color w:val="000000"/>
+          <w:kern w:val="0"/>
+          <w:sz w:val="24"/>
+          <w:szCs w:val="24"/>
+          <w14:ligatures w14:val="none"/>
+        </w:rPr>
+        <w:t>are:</w:t>
+      </w:r>
+      <w:proofErr w:type="gramEnd"/>
+      <w:r>
+        <w:rPr>
+          <w:rFonts w:ascii="Times New Roman" w:eastAsia="Times New Roman" w:hAnsi="Times New Roman" w:cs="Times New Roman"/>
+          <w:color w:val="000000"/>
+          <w:kern w:val="0"/>
+          <w:sz w:val="24"/>
+          <w:szCs w:val="24"/>
+          <w14:ligatures w14:val="none"/>
+        </w:rPr>
+        <w:t xml:space="preserve"> English, Chinese, Spanish, German, French, and Multi. The Multi variable in this case represents that a model was trained in more than one language, whether that be 2 or more of the five previously listed languages, or that the model was trained in more languages than just the five listed ones. I’ve also included another variable, </w:t>
+      </w:r>
+      <w:proofErr w:type="spellStart"/>
+      <w:r>
+        <w:rPr>
+          <w:rFonts w:ascii="Times New Roman" w:eastAsia="Times New Roman" w:hAnsi="Times New Roman" w:cs="Times New Roman"/>
+          <w:kern w:val="0"/>
+          <w:sz w:val="24"/>
+          <w:szCs w:val="24"/>
+          <w14:ligatures w14:val="none"/>
+        </w:rPr>
+        <w:t>Number_of_Languages</w:t>
+      </w:r>
+      <w:proofErr w:type="spellEnd"/>
+      <w:r>
+        <w:rPr>
+          <w:rFonts w:ascii="Times New Roman" w:eastAsia="Times New Roman" w:hAnsi="Times New Roman" w:cs="Times New Roman"/>
+          <w:kern w:val="0"/>
+          <w:sz w:val="24"/>
+          <w:szCs w:val="24"/>
+          <w14:ligatures w14:val="none"/>
+        </w:rPr>
+        <w:t xml:space="preserve">, which as the name suggests, </w:t>
       </w:r>
       <w:r>
         <w:rPr>
@@ -1063,47 +1369,203 @@
           <w:szCs w:val="24"/>
           <w14:ligatures w14:val="none"/>
         </w:rPr>
-        <w:t>Wikipedia, BookCorpus</w:t>
-      </w:r>
-      <w:r>
-        <w:rPr>
-          <w:rFonts w:ascii="Times New Roman" w:eastAsia="Times New Roman" w:hAnsi="Times New Roman" w:cs="Times New Roman"/>
-          <w:kern w:val="0"/>
-          <w:sz w:val="24"/>
-          <w:szCs w:val="24"/>
-          <w14:ligatures w14:val="none"/>
-        </w:rPr>
-        <w:t xml:space="preserve">, CommonCrawl, CC100, Ted2020, and Other. The Wikipedia variable represents the Wikipedia datasets, a collection of cleaned Wikipedia articles written in every available language. The </w:t>
-      </w:r>
-      <w:r>
-        <w:rPr>
-          <w:rFonts w:ascii="Times New Roman" w:eastAsia="Times New Roman" w:hAnsi="Times New Roman" w:cs="Times New Roman"/>
-          <w:kern w:val="0"/>
-          <w:sz w:val="24"/>
-          <w:szCs w:val="24"/>
-          <w14:ligatures w14:val="none"/>
-        </w:rPr>
-        <w:t xml:space="preserve">BookCorpus variable represents the BookCorpus dataset, a collection of text from over 11,000 unpublished books scraped from the internet. The CommonCrawl dataset represents the CommonCrawl dataset, a collection of 3.15 billion webpages scraped from the internet, </w:t>
-      </w:r>
-      <w:r>
-        <w:rPr>
-          <w:rFonts w:ascii="Times New Roman" w:eastAsia="Times New Roman" w:hAnsi="Times New Roman" w:cs="Times New Roman"/>
-          <w:kern w:val="0"/>
-          <w:sz w:val="24"/>
-          <w:szCs w:val="24"/>
-          <w14:ligatures w14:val="none"/>
-        </w:rPr>
-        <w:t xml:space="preserve">46% of which are in English, with the rest being in a variety of other languages. The CC100 variable represents the CC100 corpus which was used to train XLM-R. This corpus contains data for 116 languages from the 2018 CommonCrawl snapshot. The Ted2020 variable represents the Ted2020 corpus, a collection of transcripts from </w:t>
-      </w:r>
-      <w:r>
-        <w:rPr>
-          <w:rFonts w:ascii="Times New Roman" w:eastAsia="Times New Roman" w:hAnsi="Times New Roman" w:cs="Times New Roman"/>
-          <w:kern w:val="0"/>
-          <w:sz w:val="24"/>
-          <w:szCs w:val="24"/>
-          <w14:ligatures w14:val="none"/>
-        </w:rPr>
-        <w:t>nearly 4000 TED talks in 2020. Finally, the OtherData variable represents if were any other datasets used to train the model.</w:t>
+        <w:t xml:space="preserve">Wikipedia, </w:t>
+      </w:r>
+      <w:proofErr w:type="spellStart"/>
+      <w:r>
+        <w:rPr>
+          <w:rFonts w:ascii="Times New Roman" w:eastAsia="Times New Roman" w:hAnsi="Times New Roman" w:cs="Times New Roman"/>
+          <w:kern w:val="0"/>
+          <w:sz w:val="24"/>
+          <w:szCs w:val="24"/>
+          <w14:ligatures w14:val="none"/>
+        </w:rPr>
+        <w:t>BookCorpus</w:t>
+      </w:r>
+      <w:proofErr w:type="spellEnd"/>
+      <w:r>
+        <w:rPr>
+          <w:rFonts w:ascii="Times New Roman" w:eastAsia="Times New Roman" w:hAnsi="Times New Roman" w:cs="Times New Roman"/>
+          <w:kern w:val="0"/>
+          <w:sz w:val="24"/>
+          <w:szCs w:val="24"/>
+          <w14:ligatures w14:val="none"/>
+        </w:rPr>
+        <w:t xml:space="preserve">, </w:t>
+      </w:r>
+      <w:proofErr w:type="spellStart"/>
+      <w:r>
+        <w:rPr>
+          <w:rFonts w:ascii="Times New Roman" w:eastAsia="Times New Roman" w:hAnsi="Times New Roman" w:cs="Times New Roman"/>
+          <w:kern w:val="0"/>
+          <w:sz w:val="24"/>
+          <w:szCs w:val="24"/>
+          <w14:ligatures w14:val="none"/>
+        </w:rPr>
+        <w:t>CommonCrawl</w:t>
+      </w:r>
+      <w:proofErr w:type="spellEnd"/>
+      <w:r>
+        <w:rPr>
+          <w:rFonts w:ascii="Times New Roman" w:eastAsia="Times New Roman" w:hAnsi="Times New Roman" w:cs="Times New Roman"/>
+          <w:kern w:val="0"/>
+          <w:sz w:val="24"/>
+          <w:szCs w:val="24"/>
+          <w14:ligatures w14:val="none"/>
+        </w:rPr>
+        <w:t xml:space="preserve">, CC100, Ted2020, and Other. The Wikipedia variable represents the Wikipedia datasets, a collection of cleaned Wikipedia articles written in every available language. The </w:t>
+      </w:r>
+      <w:proofErr w:type="spellStart"/>
+      <w:r>
+        <w:rPr>
+          <w:rFonts w:ascii="Times New Roman" w:eastAsia="Times New Roman" w:hAnsi="Times New Roman" w:cs="Times New Roman"/>
+          <w:kern w:val="0"/>
+          <w:sz w:val="24"/>
+          <w:szCs w:val="24"/>
+          <w14:ligatures w14:val="none"/>
+        </w:rPr>
+        <w:t>BookCorpus</w:t>
+      </w:r>
+      <w:proofErr w:type="spellEnd"/>
+      <w:r>
+        <w:rPr>
+          <w:rFonts w:ascii="Times New Roman" w:eastAsia="Times New Roman" w:hAnsi="Times New Roman" w:cs="Times New Roman"/>
+          <w:kern w:val="0"/>
+          <w:sz w:val="24"/>
+          <w:szCs w:val="24"/>
+          <w14:ligatures w14:val="none"/>
+        </w:rPr>
+        <w:t xml:space="preserve"> variable represents the </w:t>
+      </w:r>
+      <w:proofErr w:type="spellStart"/>
+      <w:r>
+        <w:rPr>
+          <w:rFonts w:ascii="Times New Roman" w:eastAsia="Times New Roman" w:hAnsi="Times New Roman" w:cs="Times New Roman"/>
+          <w:kern w:val="0"/>
+          <w:sz w:val="24"/>
+          <w:szCs w:val="24"/>
+          <w14:ligatures w14:val="none"/>
+        </w:rPr>
+        <w:t>BookCorpus</w:t>
+      </w:r>
+      <w:proofErr w:type="spellEnd"/>
+      <w:r>
+        <w:rPr>
+          <w:rFonts w:ascii="Times New Roman" w:eastAsia="Times New Roman" w:hAnsi="Times New Roman" w:cs="Times New Roman"/>
+          <w:kern w:val="0"/>
+          <w:sz w:val="24"/>
+          <w:szCs w:val="24"/>
+          <w14:ligatures w14:val="none"/>
+        </w:rPr>
+        <w:t xml:space="preserve"> dataset, a collection of text from over 11,000 unpublished books scraped from the internet. The </w:t>
+      </w:r>
+      <w:proofErr w:type="spellStart"/>
+      <w:r>
+        <w:rPr>
+          <w:rFonts w:ascii="Times New Roman" w:eastAsia="Times New Roman" w:hAnsi="Times New Roman" w:cs="Times New Roman"/>
+          <w:kern w:val="0"/>
+          <w:sz w:val="24"/>
+          <w:szCs w:val="24"/>
+          <w14:ligatures w14:val="none"/>
+        </w:rPr>
+        <w:t>CommonCrawl</w:t>
+      </w:r>
+      <w:proofErr w:type="spellEnd"/>
+      <w:r>
+        <w:rPr>
+          <w:rFonts w:ascii="Times New Roman" w:eastAsia="Times New Roman" w:hAnsi="Times New Roman" w:cs="Times New Roman"/>
+          <w:kern w:val="0"/>
+          <w:sz w:val="24"/>
+          <w:szCs w:val="24"/>
+          <w14:ligatures w14:val="none"/>
+        </w:rPr>
+        <w:t xml:space="preserve"> dataset represents the </w:t>
+      </w:r>
+      <w:proofErr w:type="spellStart"/>
+      <w:r>
+        <w:rPr>
+          <w:rFonts w:ascii="Times New Roman" w:eastAsia="Times New Roman" w:hAnsi="Times New Roman" w:cs="Times New Roman"/>
+          <w:kern w:val="0"/>
+          <w:sz w:val="24"/>
+          <w:szCs w:val="24"/>
+          <w14:ligatures w14:val="none"/>
+        </w:rPr>
+        <w:t>CommonCrawl</w:t>
+      </w:r>
+      <w:proofErr w:type="spellEnd"/>
+      <w:r>
+        <w:rPr>
+          <w:rFonts w:ascii="Times New Roman" w:eastAsia="Times New Roman" w:hAnsi="Times New Roman" w:cs="Times New Roman"/>
+          <w:kern w:val="0"/>
+          <w:sz w:val="24"/>
+          <w:szCs w:val="24"/>
+          <w14:ligatures w14:val="none"/>
+        </w:rPr>
+        <w:t xml:space="preserve"> dataset, a collection of 3.15 billion webpages scraped from the internet, </w:t>
+      </w:r>
+      <w:r>
+        <w:rPr>
+          <w:rFonts w:ascii="Times New Roman" w:eastAsia="Times New Roman" w:hAnsi="Times New Roman" w:cs="Times New Roman"/>
+          <w:kern w:val="0"/>
+          <w:sz w:val="24"/>
+          <w:szCs w:val="24"/>
+          <w14:ligatures w14:val="none"/>
+        </w:rPr>
+        <w:t xml:space="preserve">46% of which are in English, with the rest being in a variety of other languages. The CC100 variable represents the CC100 corpus which was used to train XLM-R. This corpus contains data for 116 languages from the 2018 </w:t>
+      </w:r>
+      <w:proofErr w:type="spellStart"/>
+      <w:r>
+        <w:rPr>
+          <w:rFonts w:ascii="Times New Roman" w:eastAsia="Times New Roman" w:hAnsi="Times New Roman" w:cs="Times New Roman"/>
+          <w:kern w:val="0"/>
+          <w:sz w:val="24"/>
+          <w:szCs w:val="24"/>
+          <w14:ligatures w14:val="none"/>
+        </w:rPr>
+        <w:t>CommonCrawl</w:t>
+      </w:r>
+      <w:proofErr w:type="spellEnd"/>
+      <w:r>
+        <w:rPr>
+          <w:rFonts w:ascii="Times New Roman" w:eastAsia="Times New Roman" w:hAnsi="Times New Roman" w:cs="Times New Roman"/>
+          <w:kern w:val="0"/>
+          <w:sz w:val="24"/>
+          <w:szCs w:val="24"/>
+          <w14:ligatures w14:val="none"/>
+        </w:rPr>
+        <w:t xml:space="preserve"> snapshot. The Ted2020 variable represents the Ted2020 corpus, a collection of transcripts from </w:t>
+      </w:r>
+      <w:r>
+        <w:rPr>
+          <w:rFonts w:ascii="Times New Roman" w:eastAsia="Times New Roman" w:hAnsi="Times New Roman" w:cs="Times New Roman"/>
+          <w:kern w:val="0"/>
+          <w:sz w:val="24"/>
+          <w:szCs w:val="24"/>
+          <w14:ligatures w14:val="none"/>
+        </w:rPr>
+        <w:t xml:space="preserve">nearly 4000 TED talks in 2020. Finally, the </w:t>
+      </w:r>
+      <w:proofErr w:type="spellStart"/>
+      <w:r>
+        <w:rPr>
+          <w:rFonts w:ascii="Times New Roman" w:eastAsia="Times New Roman" w:hAnsi="Times New Roman" w:cs="Times New Roman"/>
+          <w:kern w:val="0"/>
+          <w:sz w:val="24"/>
+          <w:szCs w:val="24"/>
+          <w14:ligatures w14:val="none"/>
+        </w:rPr>
+        <w:t>OtherData</w:t>
+      </w:r>
+      <w:proofErr w:type="spellEnd"/>
+      <w:r>
+        <w:rPr>
+          <w:rFonts w:ascii="Times New Roman" w:eastAsia="Times New Roman" w:hAnsi="Times New Roman" w:cs="Times New Roman"/>
+          <w:kern w:val="0"/>
+          <w:sz w:val="24"/>
+          <w:szCs w:val="24"/>
+          <w14:ligatures w14:val="none"/>
+        </w:rPr>
+        <w:t xml:space="preserve"> variable represents if were any other datasets used to train the model.</w:t>
       </w:r>
     </w:p>
     <w:p>
@@ -1139,18 +1601,90 @@
           <w:szCs w:val="24"/>
           <w14:ligatures w14:val="none"/>
         </w:rPr>
-        <w:t>The intended uses of each model are also outlined in the List_of_Models dataset. The MLM variable represents if one of the primary uses of the model is for Masked Language Modeling, where the model is able to predict missing words in a sentence by looking at the context of the rest of the words in the sentence. The NSP variable represents the model’s ability to perform Next Sentence Prediction</w:t>
-      </w:r>
-      <w:r>
-        <w:rPr>
-          <w:rFonts w:ascii="Times New Roman" w:eastAsia="Times New Roman" w:hAnsi="Times New Roman" w:cs="Times New Roman"/>
-          <w:color w:val="000000"/>
-          <w:kern w:val="0"/>
-          <w:sz w:val="24"/>
-          <w:szCs w:val="24"/>
-          <w14:ligatures w14:val="none"/>
-        </w:rPr>
-        <w:t xml:space="preserve">, where the model is given two sentences and is tasked with determining if the two sentences were following one another in whatever text they were taken from. The Sequence_Classification variable represents if the model is capable of sequence classification, where the model is fed a sequence of data and is tasked with predicting a category </w:t>
+        <w:t xml:space="preserve">The intended uses of each model are also outlined in the </w:t>
+      </w:r>
+      <w:proofErr w:type="spellStart"/>
+      <w:r>
+        <w:rPr>
+          <w:rFonts w:ascii="Times New Roman" w:eastAsia="Times New Roman" w:hAnsi="Times New Roman" w:cs="Times New Roman"/>
+          <w:color w:val="000000"/>
+          <w:kern w:val="0"/>
+          <w:sz w:val="24"/>
+          <w:szCs w:val="24"/>
+          <w14:ligatures w14:val="none"/>
+        </w:rPr>
+        <w:t>List_of_Models</w:t>
+      </w:r>
+      <w:proofErr w:type="spellEnd"/>
+      <w:r>
+        <w:rPr>
+          <w:rFonts w:ascii="Times New Roman" w:eastAsia="Times New Roman" w:hAnsi="Times New Roman" w:cs="Times New Roman"/>
+          <w:color w:val="000000"/>
+          <w:kern w:val="0"/>
+          <w:sz w:val="24"/>
+          <w:szCs w:val="24"/>
+          <w14:ligatures w14:val="none"/>
+        </w:rPr>
+        <w:t xml:space="preserve"> dataset. The MLM variable represents if one of the primary uses of the model is for Masked Language Modeling, where the model </w:t>
+      </w:r>
+      <w:proofErr w:type="gramStart"/>
+      <w:r>
+        <w:rPr>
+          <w:rFonts w:ascii="Times New Roman" w:eastAsia="Times New Roman" w:hAnsi="Times New Roman" w:cs="Times New Roman"/>
+          <w:color w:val="000000"/>
+          <w:kern w:val="0"/>
+          <w:sz w:val="24"/>
+          <w:szCs w:val="24"/>
+          <w14:ligatures w14:val="none"/>
+        </w:rPr>
+        <w:t>is able to</w:t>
+      </w:r>
+      <w:proofErr w:type="gramEnd"/>
+      <w:r>
+        <w:rPr>
+          <w:rFonts w:ascii="Times New Roman" w:eastAsia="Times New Roman" w:hAnsi="Times New Roman" w:cs="Times New Roman"/>
+          <w:color w:val="000000"/>
+          <w:kern w:val="0"/>
+          <w:sz w:val="24"/>
+          <w:szCs w:val="24"/>
+          <w14:ligatures w14:val="none"/>
+        </w:rPr>
+        <w:t xml:space="preserve"> predict missing words in a sentence by looking at the context of the rest of the words in the sentence. The NSP variable represents the model’s ability to perform Next Sentence Prediction</w:t>
+      </w:r>
+      <w:r>
+        <w:rPr>
+          <w:rFonts w:ascii="Times New Roman" w:eastAsia="Times New Roman" w:hAnsi="Times New Roman" w:cs="Times New Roman"/>
+          <w:color w:val="000000"/>
+          <w:kern w:val="0"/>
+          <w:sz w:val="24"/>
+          <w:szCs w:val="24"/>
+          <w14:ligatures w14:val="none"/>
+        </w:rPr>
+        <w:t xml:space="preserve">, where the model is given two sentences and is tasked with determining if the two sentences were following one another in whatever text they were taken from. The </w:t>
+      </w:r>
+      <w:proofErr w:type="spellStart"/>
+      <w:r>
+        <w:rPr>
+          <w:rFonts w:ascii="Times New Roman" w:eastAsia="Times New Roman" w:hAnsi="Times New Roman" w:cs="Times New Roman"/>
+          <w:color w:val="000000"/>
+          <w:kern w:val="0"/>
+          <w:sz w:val="24"/>
+          <w:szCs w:val="24"/>
+          <w14:ligatures w14:val="none"/>
+        </w:rPr>
+        <w:t>Sequence_Classification</w:t>
+      </w:r>
+      <w:proofErr w:type="spellEnd"/>
+      <w:r>
+        <w:rPr>
+          <w:rFonts w:ascii="Times New Roman" w:eastAsia="Times New Roman" w:hAnsi="Times New Roman" w:cs="Times New Roman"/>
+          <w:color w:val="000000"/>
+          <w:kern w:val="0"/>
+          <w:sz w:val="24"/>
+          <w:szCs w:val="24"/>
+          <w14:ligatures w14:val="none"/>
+        </w:rPr>
+        <w:t xml:space="preserve"> variable represents if the model is capable of sequence classification, where the model is fed a sequence of data and is tasked with predicting a category </w:t>
       </w:r>
       <w:r>
         <w:rPr>
@@ -1162,18 +1696,90 @@
           <w14:ligatures w14:val="none"/>
         </w:rPr>
         <w:lastRenderedPageBreak/>
-        <w:t xml:space="preserve">for the sequence of data. The Token_Classification variable represents if the model is capable of token classification, where the model is given a string of text and is tasked with assigning each token, in this case each word, to a category. The QnA variable represents if the model </w:t>
-      </w:r>
-      <w:r>
-        <w:rPr>
-          <w:rFonts w:ascii="Times New Roman" w:eastAsia="Times New Roman" w:hAnsi="Times New Roman" w:cs="Times New Roman"/>
-          <w:color w:val="000000"/>
-          <w:kern w:val="0"/>
-          <w:sz w:val="24"/>
-          <w:szCs w:val="24"/>
-          <w14:ligatures w14:val="none"/>
-        </w:rPr>
-        <w:t>can provide a response to a question posed by a human. Lastly, the NLI variable represents if the model is capable of Natural Language Inference, in that when presented with a hypothesis, the model can determine if the hypothesis is true, false, or undetermined. If there are any other primary uses for the model which do not require finetuning, the Other_Uses variable is used.</w:t>
+        <w:t xml:space="preserve">for the sequence of data. The </w:t>
+      </w:r>
+      <w:proofErr w:type="spellStart"/>
+      <w:r>
+        <w:rPr>
+          <w:rFonts w:ascii="Times New Roman" w:eastAsia="Times New Roman" w:hAnsi="Times New Roman" w:cs="Times New Roman"/>
+          <w:color w:val="000000"/>
+          <w:kern w:val="0"/>
+          <w:sz w:val="24"/>
+          <w:szCs w:val="24"/>
+          <w14:ligatures w14:val="none"/>
+        </w:rPr>
+        <w:t>Token_Classification</w:t>
+      </w:r>
+      <w:proofErr w:type="spellEnd"/>
+      <w:r>
+        <w:rPr>
+          <w:rFonts w:ascii="Times New Roman" w:eastAsia="Times New Roman" w:hAnsi="Times New Roman" w:cs="Times New Roman"/>
+          <w:color w:val="000000"/>
+          <w:kern w:val="0"/>
+          <w:sz w:val="24"/>
+          <w:szCs w:val="24"/>
+          <w14:ligatures w14:val="none"/>
+        </w:rPr>
+        <w:t xml:space="preserve"> variable represents if the model is capable of token classification, where the model is given a string of text and is tasked with assigning each token, in this case each word, to a category. The </w:t>
+      </w:r>
+      <w:proofErr w:type="spellStart"/>
+      <w:r>
+        <w:rPr>
+          <w:rFonts w:ascii="Times New Roman" w:eastAsia="Times New Roman" w:hAnsi="Times New Roman" w:cs="Times New Roman"/>
+          <w:color w:val="000000"/>
+          <w:kern w:val="0"/>
+          <w:sz w:val="24"/>
+          <w:szCs w:val="24"/>
+          <w14:ligatures w14:val="none"/>
+        </w:rPr>
+        <w:t>QnA</w:t>
+      </w:r>
+      <w:proofErr w:type="spellEnd"/>
+      <w:r>
+        <w:rPr>
+          <w:rFonts w:ascii="Times New Roman" w:eastAsia="Times New Roman" w:hAnsi="Times New Roman" w:cs="Times New Roman"/>
+          <w:color w:val="000000"/>
+          <w:kern w:val="0"/>
+          <w:sz w:val="24"/>
+          <w:szCs w:val="24"/>
+          <w14:ligatures w14:val="none"/>
+        </w:rPr>
+        <w:t xml:space="preserve"> variable represents if the model </w:t>
+      </w:r>
+      <w:r>
+        <w:rPr>
+          <w:rFonts w:ascii="Times New Roman" w:eastAsia="Times New Roman" w:hAnsi="Times New Roman" w:cs="Times New Roman"/>
+          <w:color w:val="000000"/>
+          <w:kern w:val="0"/>
+          <w:sz w:val="24"/>
+          <w:szCs w:val="24"/>
+          <w14:ligatures w14:val="none"/>
+        </w:rPr>
+        <w:t xml:space="preserve">can provide a response to a question posed by a human. Lastly, the NLI variable represents if the model is capable of Natural Language Inference, in that when presented with a hypothesis, the model can determine if the hypothesis is true, false, or undetermined. If there are any other primary uses for the model which do not require finetuning, the </w:t>
+      </w:r>
+      <w:proofErr w:type="spellStart"/>
+      <w:r>
+        <w:rPr>
+          <w:rFonts w:ascii="Times New Roman" w:eastAsia="Times New Roman" w:hAnsi="Times New Roman" w:cs="Times New Roman"/>
+          <w:color w:val="000000"/>
+          <w:kern w:val="0"/>
+          <w:sz w:val="24"/>
+          <w:szCs w:val="24"/>
+          <w14:ligatures w14:val="none"/>
+        </w:rPr>
+        <w:t>Other_Uses</w:t>
+      </w:r>
+      <w:proofErr w:type="spellEnd"/>
+      <w:r>
+        <w:rPr>
+          <w:rFonts w:ascii="Times New Roman" w:eastAsia="Times New Roman" w:hAnsi="Times New Roman" w:cs="Times New Roman"/>
+          <w:color w:val="000000"/>
+          <w:kern w:val="0"/>
+          <w:sz w:val="24"/>
+          <w:szCs w:val="24"/>
+          <w14:ligatures w14:val="none"/>
+        </w:rPr>
+        <w:t xml:space="preserve"> variable is used.</w:t>
       </w:r>
     </w:p>
     <w:p>
@@ -1254,7 +1860,151 @@
           <w:szCs w:val="24"/>
           <w14:ligatures w14:val="none"/>
         </w:rPr>
-        <w:t xml:space="preserve"> variables in this section are as follows: XNLI, XQuAD, GLUE, SuperGLUE, MNLI, and OtherFT. All of these variables, apart from OtherFT, represent a specific well-known and trusted dataset used in finetuning language models. The OtherFT variable represents if the model was finetuned on any other dataset not listed previously. </w:t>
+        <w:t xml:space="preserve"> variables in this section are as follows: XNLI, </w:t>
+      </w:r>
+      <w:proofErr w:type="spellStart"/>
+      <w:r>
+        <w:rPr>
+          <w:rFonts w:ascii="Times New Roman" w:eastAsia="Times New Roman" w:hAnsi="Times New Roman" w:cs="Times New Roman"/>
+          <w:color w:val="000000"/>
+          <w:kern w:val="0"/>
+          <w:sz w:val="24"/>
+          <w:szCs w:val="24"/>
+          <w14:ligatures w14:val="none"/>
+        </w:rPr>
+        <w:t>XQuAD</w:t>
+      </w:r>
+      <w:proofErr w:type="spellEnd"/>
+      <w:r>
+        <w:rPr>
+          <w:rFonts w:ascii="Times New Roman" w:eastAsia="Times New Roman" w:hAnsi="Times New Roman" w:cs="Times New Roman"/>
+          <w:color w:val="000000"/>
+          <w:kern w:val="0"/>
+          <w:sz w:val="24"/>
+          <w:szCs w:val="24"/>
+          <w14:ligatures w14:val="none"/>
+        </w:rPr>
+        <w:t xml:space="preserve">, GLUE, </w:t>
+      </w:r>
+      <w:proofErr w:type="spellStart"/>
+      <w:r>
+        <w:rPr>
+          <w:rFonts w:ascii="Times New Roman" w:eastAsia="Times New Roman" w:hAnsi="Times New Roman" w:cs="Times New Roman"/>
+          <w:color w:val="000000"/>
+          <w:kern w:val="0"/>
+          <w:sz w:val="24"/>
+          <w:szCs w:val="24"/>
+          <w14:ligatures w14:val="none"/>
+        </w:rPr>
+        <w:t>SuperGLUE</w:t>
+      </w:r>
+      <w:proofErr w:type="spellEnd"/>
+      <w:r>
+        <w:rPr>
+          <w:rFonts w:ascii="Times New Roman" w:eastAsia="Times New Roman" w:hAnsi="Times New Roman" w:cs="Times New Roman"/>
+          <w:color w:val="000000"/>
+          <w:kern w:val="0"/>
+          <w:sz w:val="24"/>
+          <w:szCs w:val="24"/>
+          <w14:ligatures w14:val="none"/>
+        </w:rPr>
+        <w:t xml:space="preserve">, MNLI, and </w:t>
+      </w:r>
+      <w:proofErr w:type="spellStart"/>
+      <w:r>
+        <w:rPr>
+          <w:rFonts w:ascii="Times New Roman" w:eastAsia="Times New Roman" w:hAnsi="Times New Roman" w:cs="Times New Roman"/>
+          <w:color w:val="000000"/>
+          <w:kern w:val="0"/>
+          <w:sz w:val="24"/>
+          <w:szCs w:val="24"/>
+          <w14:ligatures w14:val="none"/>
+        </w:rPr>
+        <w:t>OtherFT</w:t>
+      </w:r>
+      <w:proofErr w:type="spellEnd"/>
+      <w:r>
+        <w:rPr>
+          <w:rFonts w:ascii="Times New Roman" w:eastAsia="Times New Roman" w:hAnsi="Times New Roman" w:cs="Times New Roman"/>
+          <w:color w:val="000000"/>
+          <w:kern w:val="0"/>
+          <w:sz w:val="24"/>
+          <w:szCs w:val="24"/>
+          <w14:ligatures w14:val="none"/>
+        </w:rPr>
+        <w:t xml:space="preserve">. </w:t>
+      </w:r>
+      <w:proofErr w:type="gramStart"/>
+      <w:r>
+        <w:rPr>
+          <w:rFonts w:ascii="Times New Roman" w:eastAsia="Times New Roman" w:hAnsi="Times New Roman" w:cs="Times New Roman"/>
+          <w:color w:val="000000"/>
+          <w:kern w:val="0"/>
+          <w:sz w:val="24"/>
+          <w:szCs w:val="24"/>
+          <w14:ligatures w14:val="none"/>
+        </w:rPr>
+        <w:t>All of</w:t>
+      </w:r>
+      <w:proofErr w:type="gramEnd"/>
+      <w:r>
+        <w:rPr>
+          <w:rFonts w:ascii="Times New Roman" w:eastAsia="Times New Roman" w:hAnsi="Times New Roman" w:cs="Times New Roman"/>
+          <w:color w:val="000000"/>
+          <w:kern w:val="0"/>
+          <w:sz w:val="24"/>
+          <w:szCs w:val="24"/>
+          <w14:ligatures w14:val="none"/>
+        </w:rPr>
+        <w:t xml:space="preserve"> these variables, apart from </w:t>
+      </w:r>
+      <w:proofErr w:type="spellStart"/>
+      <w:r>
+        <w:rPr>
+          <w:rFonts w:ascii="Times New Roman" w:eastAsia="Times New Roman" w:hAnsi="Times New Roman" w:cs="Times New Roman"/>
+          <w:color w:val="000000"/>
+          <w:kern w:val="0"/>
+          <w:sz w:val="24"/>
+          <w:szCs w:val="24"/>
+          <w14:ligatures w14:val="none"/>
+        </w:rPr>
+        <w:t>OtherFT</w:t>
+      </w:r>
+      <w:proofErr w:type="spellEnd"/>
+      <w:r>
+        <w:rPr>
+          <w:rFonts w:ascii="Times New Roman" w:eastAsia="Times New Roman" w:hAnsi="Times New Roman" w:cs="Times New Roman"/>
+          <w:color w:val="000000"/>
+          <w:kern w:val="0"/>
+          <w:sz w:val="24"/>
+          <w:szCs w:val="24"/>
+          <w14:ligatures w14:val="none"/>
+        </w:rPr>
+        <w:t xml:space="preserve">, represent a specific well-known and trusted dataset used in finetuning language models. The </w:t>
+      </w:r>
+      <w:proofErr w:type="spellStart"/>
+      <w:r>
+        <w:rPr>
+          <w:rFonts w:ascii="Times New Roman" w:eastAsia="Times New Roman" w:hAnsi="Times New Roman" w:cs="Times New Roman"/>
+          <w:color w:val="000000"/>
+          <w:kern w:val="0"/>
+          <w:sz w:val="24"/>
+          <w:szCs w:val="24"/>
+          <w14:ligatures w14:val="none"/>
+        </w:rPr>
+        <w:t>OtherFT</w:t>
+      </w:r>
+      <w:proofErr w:type="spellEnd"/>
+      <w:r>
+        <w:rPr>
+          <w:rFonts w:ascii="Times New Roman" w:eastAsia="Times New Roman" w:hAnsi="Times New Roman" w:cs="Times New Roman"/>
+          <w:color w:val="000000"/>
+          <w:kern w:val="0"/>
+          <w:sz w:val="24"/>
+          <w:szCs w:val="24"/>
+          <w14:ligatures w14:val="none"/>
+        </w:rPr>
+        <w:t xml:space="preserve"> variable represents if the model was finetuned on any other dataset not listed previously. </w:t>
       </w:r>
     </w:p>
     <w:p>
@@ -1313,18 +2063,114 @@
           <w:szCs w:val="24"/>
           <w14:ligatures w14:val="none"/>
         </w:rPr>
-        <w:t xml:space="preserve">In the case of these 12 models, only 1 is capable of being considered both an encoder and a decoder model, that being the mDeBERTA v3 model that was finetuned on the XNLI and MNLI datasets. The rest of these models are all considered to be encoder models. The final two variables, named Attention_Heads and Layers, describe how many attention heads each neural network has, as well as the number of layers each network has. The number of attention heads reflects ow many different mechanisms that capture different aspects of the input data in the model, and discern the patterns present in the data. </w:t>
-      </w:r>
-      <w:r>
-        <w:rPr>
-          <w:rFonts w:ascii="Times New Roman" w:eastAsia="Times New Roman" w:hAnsi="Times New Roman" w:cs="Times New Roman"/>
-          <w:color w:val="000000"/>
-          <w:kern w:val="0"/>
-          <w:sz w:val="24"/>
-          <w:szCs w:val="24"/>
-          <w14:ligatures w14:val="none"/>
-        </w:rPr>
-        <w:t xml:space="preserve">As for the layers in a model, each layer focuses on a specific operation performed on the data, and produces an output that is passed down to the next layer. </w:t>
+        <w:t xml:space="preserve">In the case of these 12 models, only 1 is capable of being considered both an encoder and a decoder model, that being the </w:t>
+      </w:r>
+      <w:proofErr w:type="spellStart"/>
+      <w:r>
+        <w:rPr>
+          <w:rFonts w:ascii="Times New Roman" w:eastAsia="Times New Roman" w:hAnsi="Times New Roman" w:cs="Times New Roman"/>
+          <w:color w:val="000000"/>
+          <w:kern w:val="0"/>
+          <w:sz w:val="24"/>
+          <w:szCs w:val="24"/>
+          <w14:ligatures w14:val="none"/>
+        </w:rPr>
+        <w:t>mDeBERTA</w:t>
+      </w:r>
+      <w:proofErr w:type="spellEnd"/>
+      <w:r>
+        <w:rPr>
+          <w:rFonts w:ascii="Times New Roman" w:eastAsia="Times New Roman" w:hAnsi="Times New Roman" w:cs="Times New Roman"/>
+          <w:color w:val="000000"/>
+          <w:kern w:val="0"/>
+          <w:sz w:val="24"/>
+          <w:szCs w:val="24"/>
+          <w14:ligatures w14:val="none"/>
+        </w:rPr>
+        <w:t xml:space="preserve"> v3 model that was finetuned on the XNLI and MNLI datasets. The rest of these models are all considered to be encoder models. The final two variables, named </w:t>
+      </w:r>
+      <w:proofErr w:type="spellStart"/>
+      <w:r>
+        <w:rPr>
+          <w:rFonts w:ascii="Times New Roman" w:eastAsia="Times New Roman" w:hAnsi="Times New Roman" w:cs="Times New Roman"/>
+          <w:color w:val="000000"/>
+          <w:kern w:val="0"/>
+          <w:sz w:val="24"/>
+          <w:szCs w:val="24"/>
+          <w14:ligatures w14:val="none"/>
+        </w:rPr>
+        <w:t>Attention_Heads</w:t>
+      </w:r>
+      <w:proofErr w:type="spellEnd"/>
+      <w:r>
+        <w:rPr>
+          <w:rFonts w:ascii="Times New Roman" w:eastAsia="Times New Roman" w:hAnsi="Times New Roman" w:cs="Times New Roman"/>
+          <w:color w:val="000000"/>
+          <w:kern w:val="0"/>
+          <w:sz w:val="24"/>
+          <w:szCs w:val="24"/>
+          <w14:ligatures w14:val="none"/>
+        </w:rPr>
+        <w:t xml:space="preserve"> and Layers, describe how many </w:t>
+      </w:r>
+      <w:proofErr w:type="gramStart"/>
+      <w:r>
+        <w:rPr>
+          <w:rFonts w:ascii="Times New Roman" w:eastAsia="Times New Roman" w:hAnsi="Times New Roman" w:cs="Times New Roman"/>
+          <w:color w:val="000000"/>
+          <w:kern w:val="0"/>
+          <w:sz w:val="24"/>
+          <w:szCs w:val="24"/>
+          <w14:ligatures w14:val="none"/>
+        </w:rPr>
+        <w:t>attention</w:t>
+      </w:r>
+      <w:proofErr w:type="gramEnd"/>
+      <w:r>
+        <w:rPr>
+          <w:rFonts w:ascii="Times New Roman" w:eastAsia="Times New Roman" w:hAnsi="Times New Roman" w:cs="Times New Roman"/>
+          <w:color w:val="000000"/>
+          <w:kern w:val="0"/>
+          <w:sz w:val="24"/>
+          <w:szCs w:val="24"/>
+          <w14:ligatures w14:val="none"/>
+        </w:rPr>
+        <w:t xml:space="preserve"> heads each neural network has, as well as the number of layers each network has. The number of attention heads reflects ow many different mechanisms that capture different aspects of the input data in the model, and discern the patterns present in the data. </w:t>
+      </w:r>
+      <w:r>
+        <w:rPr>
+          <w:rFonts w:ascii="Times New Roman" w:eastAsia="Times New Roman" w:hAnsi="Times New Roman" w:cs="Times New Roman"/>
+          <w:color w:val="000000"/>
+          <w:kern w:val="0"/>
+          <w:sz w:val="24"/>
+          <w:szCs w:val="24"/>
+          <w14:ligatures w14:val="none"/>
+        </w:rPr>
+        <w:t xml:space="preserve">As for the layers in a model, each layer focuses on a specific operation performed on the </w:t>
+      </w:r>
+      <w:proofErr w:type="gramStart"/>
+      <w:r>
+        <w:rPr>
+          <w:rFonts w:ascii="Times New Roman" w:eastAsia="Times New Roman" w:hAnsi="Times New Roman" w:cs="Times New Roman"/>
+          <w:color w:val="000000"/>
+          <w:kern w:val="0"/>
+          <w:sz w:val="24"/>
+          <w:szCs w:val="24"/>
+          <w14:ligatures w14:val="none"/>
+        </w:rPr>
+        <w:t>data, and</w:t>
+      </w:r>
+      <w:proofErr w:type="gramEnd"/>
+      <w:r>
+        <w:rPr>
+          <w:rFonts w:ascii="Times New Roman" w:eastAsia="Times New Roman" w:hAnsi="Times New Roman" w:cs="Times New Roman"/>
+          <w:color w:val="000000"/>
+          <w:kern w:val="0"/>
+          <w:sz w:val="24"/>
+          <w:szCs w:val="24"/>
+          <w14:ligatures w14:val="none"/>
+        </w:rPr>
+        <w:t xml:space="preserve"> produces an output that is passed down to the next layer. </w:t>
       </w:r>
     </w:p>
     <w:p>
@@ -1371,8 +2217,18 @@
           <w:sz w:val="24"/>
           <w:szCs w:val="24"/>
         </w:rPr>
-        <w:t>, Latin American, Asian American</w:t>
-      </w:r>
+        <w:t xml:space="preserve">, Latin American, Asian </w:t>
+      </w:r>
+      <w:proofErr w:type="gramStart"/>
+      <w:r>
+        <w:rPr>
+          <w:rFonts w:ascii="Times New Roman" w:hAnsi="Times New Roman" w:cs="Times New Roman"/>
+          <w:sz w:val="24"/>
+          <w:szCs w:val="24"/>
+        </w:rPr>
+        <w:t>American</w:t>
+      </w:r>
+      <w:proofErr w:type="gramEnd"/>
       <w:r>
         <w:rPr>
           <w:rFonts w:ascii="Times New Roman" w:hAnsi="Times New Roman" w:cs="Times New Roman"/>
@@ -1460,7 +2316,25 @@
           <w:sz w:val="24"/>
           <w:szCs w:val="24"/>
         </w:rPr>
-        <w:t>For each of these lists, the names are in order of their popularity, with the first name being the most popular and the last beign the 10</w:t>
+        <w:t xml:space="preserve">For each of these lists, the names are in order of their popularity, with the first name being the most popular and the last </w:t>
+      </w:r>
+      <w:proofErr w:type="spellStart"/>
+      <w:r>
+        <w:rPr>
+          <w:rFonts w:ascii="Times New Roman" w:hAnsi="Times New Roman" w:cs="Times New Roman"/>
+          <w:sz w:val="24"/>
+          <w:szCs w:val="24"/>
+        </w:rPr>
+        <w:t>beign</w:t>
+      </w:r>
+      <w:proofErr w:type="spellEnd"/>
+      <w:r>
+        <w:rPr>
+          <w:rFonts w:ascii="Times New Roman" w:hAnsi="Times New Roman" w:cs="Times New Roman"/>
+          <w:sz w:val="24"/>
+          <w:szCs w:val="24"/>
+        </w:rPr>
+        <w:t xml:space="preserve"> the 10</w:t>
       </w:r>
       <w:r>
         <w:rPr>
@@ -1485,7 +2359,61 @@
           <w:sz w:val="24"/>
           <w:szCs w:val="24"/>
         </w:rPr>
-        <w:t xml:space="preserve">As for the lists of words similar to Pleasant and Unpleasant these names will be compared too, the lists were chosen on a more subjective approach. I’ve chosen 10 words for each category that I believe will give both a broad range of results as well as covering a variety of different characteristics. It is also important to note these lists will also be used in the second round of testing I will complete for each of these models involving gender biases. The list of “pleasant” words I’ve chose are Happy, Agreeable, Polite, Civil, Charming, Gracious, Gentle, Approachable, Love, and Cool. As for the “unpleasant” words, I’ve chosen to include the words Rude, Lazy, Disagreeable, Lousy, Sad, Hate, Violent, Bitter, Harsh, and </w:t>
+        <w:t xml:space="preserve">As for the lists of words </w:t>
+      </w:r>
+      <w:proofErr w:type="gramStart"/>
+      <w:r>
+        <w:rPr>
+          <w:rFonts w:ascii="Times New Roman" w:hAnsi="Times New Roman" w:cs="Times New Roman"/>
+          <w:sz w:val="24"/>
+          <w:szCs w:val="24"/>
+        </w:rPr>
+        <w:t>similar to</w:t>
+      </w:r>
+      <w:proofErr w:type="gramEnd"/>
+      <w:r>
+        <w:rPr>
+          <w:rFonts w:ascii="Times New Roman" w:hAnsi="Times New Roman" w:cs="Times New Roman"/>
+          <w:sz w:val="24"/>
+          <w:szCs w:val="24"/>
+        </w:rPr>
+        <w:t xml:space="preserve"> Pleasant and </w:t>
+      </w:r>
+      <w:proofErr w:type="gramStart"/>
+      <w:r>
+        <w:rPr>
+          <w:rFonts w:ascii="Times New Roman" w:hAnsi="Times New Roman" w:cs="Times New Roman"/>
+          <w:sz w:val="24"/>
+          <w:szCs w:val="24"/>
+        </w:rPr>
+        <w:t>Unpleasant</w:t>
+      </w:r>
+      <w:proofErr w:type="gramEnd"/>
+      <w:r>
+        <w:rPr>
+          <w:rFonts w:ascii="Times New Roman" w:hAnsi="Times New Roman" w:cs="Times New Roman"/>
+          <w:sz w:val="24"/>
+          <w:szCs w:val="24"/>
+        </w:rPr>
+        <w:t xml:space="preserve"> these names will be compared too, the lists were chosen on a more subjective approach. I’ve chosen 10 words for each category that I believe will give both a broad range of results as well as covering a variety of different characteristics. It is also important to note these lists will also be used in the second round of testing I will complete for each of these models involving gender biases. The list of “pleasant” words I’ve </w:t>
+      </w:r>
+      <w:proofErr w:type="gramStart"/>
+      <w:r>
+        <w:rPr>
+          <w:rFonts w:ascii="Times New Roman" w:hAnsi="Times New Roman" w:cs="Times New Roman"/>
+          <w:sz w:val="24"/>
+          <w:szCs w:val="24"/>
+        </w:rPr>
+        <w:t>chose</w:t>
+      </w:r>
+      <w:proofErr w:type="gramEnd"/>
+      <w:r>
+        <w:rPr>
+          <w:rFonts w:ascii="Times New Roman" w:hAnsi="Times New Roman" w:cs="Times New Roman"/>
+          <w:sz w:val="24"/>
+          <w:szCs w:val="24"/>
+        </w:rPr>
+        <w:t xml:space="preserve"> are Happy, Agreeable, Polite, Civil, Charming, Gracious, Gentle, Approachable, Love, and Cool. As for the “unpleasant” words, I’ve chosen to include the words Rude, Lazy, Disagreeable, Lousy, Sad, Hate, Violent, Bitter, Harsh, and </w:t>
       </w:r>
       <w:r>
         <w:rPr>
@@ -1529,15 +2457,69 @@
           <w:sz w:val="24"/>
           <w:szCs w:val="24"/>
         </w:rPr>
-        <w:t xml:space="preserve">The list of male and female names used in these two rounds of testing will be the top 20 male and female baby names in the US according to Names.org. To note, for both of these lists of names, as well as the previously discussed lists of names, these baby names are the most popular names in the US from 1880 to the present. The list of male names I will use in these tests will be: James, John, Robert, Michael, William, David, </w:t>
-      </w:r>
-      <w:r>
-        <w:rPr>
-          <w:rFonts w:ascii="Times New Roman" w:hAnsi="Times New Roman" w:cs="Times New Roman"/>
-          <w:sz w:val="24"/>
-          <w:szCs w:val="24"/>
-        </w:rPr>
-        <w:t>Joseph, Richard, Charles, Thomas, Christopher, Daniel, Matthew, George, Anthony, Donald, Paul, Mark, Andrew, and Edward. As for the list of female names I will use, they are: Mary, Elizabeth, Patricia, Jennifer, Linda, Barbara, Margaret, Susan, Dorothy, Sarah, Jessica, Helen, Nancy, Betty, Karen, Lisa, Anna, Sandra, Emily, and Ashley. The first of these two tests for cosine similarity will follow almost the exact same format as the test for racial bias, in that this group of commonly male and female names will be compared with the same list of “pleasant” and “unpleasant” words that I’ve outlined previously.</w:t>
+        <w:t xml:space="preserve">The list of male and female names used in these two rounds of testing will be the top 20 male and female baby names in the US according to Names.org. To note, for </w:t>
+      </w:r>
+      <w:proofErr w:type="gramStart"/>
+      <w:r>
+        <w:rPr>
+          <w:rFonts w:ascii="Times New Roman" w:hAnsi="Times New Roman" w:cs="Times New Roman"/>
+          <w:sz w:val="24"/>
+          <w:szCs w:val="24"/>
+        </w:rPr>
+        <w:t>both of these</w:t>
+      </w:r>
+      <w:proofErr w:type="gramEnd"/>
+      <w:r>
+        <w:rPr>
+          <w:rFonts w:ascii="Times New Roman" w:hAnsi="Times New Roman" w:cs="Times New Roman"/>
+          <w:sz w:val="24"/>
+          <w:szCs w:val="24"/>
+        </w:rPr>
+        <w:t xml:space="preserve"> lists of names, as well as the previously discussed lists of names, these baby names are the most popular names in the US from 1880 to the present. The list of male names I will use in these tests will </w:t>
+      </w:r>
+      <w:proofErr w:type="gramStart"/>
+      <w:r>
+        <w:rPr>
+          <w:rFonts w:ascii="Times New Roman" w:hAnsi="Times New Roman" w:cs="Times New Roman"/>
+          <w:sz w:val="24"/>
+          <w:szCs w:val="24"/>
+        </w:rPr>
+        <w:t>be:</w:t>
+      </w:r>
+      <w:proofErr w:type="gramEnd"/>
+      <w:r>
+        <w:rPr>
+          <w:rFonts w:ascii="Times New Roman" w:hAnsi="Times New Roman" w:cs="Times New Roman"/>
+          <w:sz w:val="24"/>
+          <w:szCs w:val="24"/>
+        </w:rPr>
+        <w:t xml:space="preserve"> James, John, Robert, Michael, William, David, </w:t>
+      </w:r>
+      <w:r>
+        <w:rPr>
+          <w:rFonts w:ascii="Times New Roman" w:hAnsi="Times New Roman" w:cs="Times New Roman"/>
+          <w:sz w:val="24"/>
+          <w:szCs w:val="24"/>
+        </w:rPr>
+        <w:t xml:space="preserve">Joseph, Richard, Charles, Thomas, Christopher, Daniel, Matthew, George, Anthony, Donald, Paul, Mark, Andrew, and Edward. As for the list of female names I will use, they </w:t>
+      </w:r>
+      <w:proofErr w:type="gramStart"/>
+      <w:r>
+        <w:rPr>
+          <w:rFonts w:ascii="Times New Roman" w:hAnsi="Times New Roman" w:cs="Times New Roman"/>
+          <w:sz w:val="24"/>
+          <w:szCs w:val="24"/>
+        </w:rPr>
+        <w:t>are:</w:t>
+      </w:r>
+      <w:proofErr w:type="gramEnd"/>
+      <w:r>
+        <w:rPr>
+          <w:rFonts w:ascii="Times New Roman" w:hAnsi="Times New Roman" w:cs="Times New Roman"/>
+          <w:sz w:val="24"/>
+          <w:szCs w:val="24"/>
+        </w:rPr>
+        <w:t xml:space="preserve"> Mary, Elizabeth, Patricia, Jennifer, Linda, Barbara, Margaret, Susan, Dorothy, Sarah, Jessica, Helen, Nancy, Betty, Karen, Lisa, Anna, Sandra, Emily, and Ashley. The first of these two tests for cosine similarity will follow almost the exact same format as the test for racial bias, in that this group of commonly male and female names will be compared with the same list of “pleasant” and “unpleasant” words that I’ve outlined previously.</w:t>
       </w:r>
     </w:p>
     <w:p>
@@ -1598,7 +2580,25 @@
           <w:sz w:val="24"/>
           <w:szCs w:val="24"/>
         </w:rPr>
-        <w:t xml:space="preserve">STEM careers, the list will consist of 10 of the best jobs in the field according to US News’s best jobs in STEM in 2023: Software Developer, Nurse Practitioner, Health Services Manager, Physicians Assistant, Security Analyst, IT Manager, Web Developer, Dentist, Orthodontist, and Computer Systems Analyst. For the list of non-STEM careers, the list of 10 professions is selected from Indeed’s list of best paying non-STEM careers: Artist, Marketing Manager, Social Worker, Attorney, Journalist, Musician, Teacher, </w:t>
+        <w:t xml:space="preserve">STEM careers, the list will consist of 10 of the best jobs in the field according to US News’s best jobs in STEM in 2023: Software Developer, Nurse Practitioner, Health Services Manager, </w:t>
+      </w:r>
+      <w:proofErr w:type="spellStart"/>
+      <w:r>
+        <w:rPr>
+          <w:rFonts w:ascii="Times New Roman" w:hAnsi="Times New Roman" w:cs="Times New Roman"/>
+          <w:sz w:val="24"/>
+          <w:szCs w:val="24"/>
+        </w:rPr>
+        <w:t>Physicians</w:t>
+      </w:r>
+      <w:proofErr w:type="spellEnd"/>
+      <w:r>
+        <w:rPr>
+          <w:rFonts w:ascii="Times New Roman" w:hAnsi="Times New Roman" w:cs="Times New Roman"/>
+          <w:sz w:val="24"/>
+          <w:szCs w:val="24"/>
+        </w:rPr>
+        <w:t xml:space="preserve"> Assistant, Security Analyst, IT Manager, Web Developer, Dentist, Orthodontist, and Computer Systems Analyst. For the list of non-STEM careers, the list of 10 professions is selected from Indeed’s list of best paying non-STEM careers: Artist, Marketing Manager, Social Worker, Attorney, Journalist, Musician, Teacher, </w:t>
       </w:r>
       <w:r>
         <w:rPr>
@@ -1650,7 +2650,25 @@
           <w:sz w:val="24"/>
           <w:szCs w:val="24"/>
         </w:rPr>
-        <w:t xml:space="preserve"> for me to begin my testing right away. Specifically, in my brainstorming for what I would like to test in this project, I’m looking towards collecting primarily more multilingual variants of BERT models, as I believe the number I have at this moment is not </w:t>
+        <w:t xml:space="preserve"> for me to begin my testing right away. Specifically, in my brainstorming for what I would like to test in this project, I’m looking towards collecting primarily more multilingual variants of BERT models, as I believe the </w:t>
+      </w:r>
+      <w:proofErr w:type="gramStart"/>
+      <w:r>
+        <w:rPr>
+          <w:rFonts w:ascii="Times New Roman" w:hAnsi="Times New Roman" w:cs="Times New Roman"/>
+          <w:sz w:val="24"/>
+          <w:szCs w:val="24"/>
+        </w:rPr>
+        <w:t>number</w:t>
+      </w:r>
+      <w:proofErr w:type="gramEnd"/>
+      <w:r>
+        <w:rPr>
+          <w:rFonts w:ascii="Times New Roman" w:hAnsi="Times New Roman" w:cs="Times New Roman"/>
+          <w:sz w:val="24"/>
+          <w:szCs w:val="24"/>
+        </w:rPr>
+        <w:t xml:space="preserve"> I have at this moment is not </w:t>
       </w:r>
       <w:r>
         <w:rPr>
@@ -1666,15 +2684,69 @@
           <w:sz w:val="24"/>
           <w:szCs w:val="24"/>
         </w:rPr>
-        <w:t xml:space="preserve"> to explore. I also want to look for other NLP models, such as the gpt family of models to further expand my testing and results. On another note, I also wish to gather more in-depth information on </w:t>
-      </w:r>
-      <w:r>
-        <w:rPr>
-          <w:rFonts w:ascii="Times New Roman" w:hAnsi="Times New Roman" w:cs="Times New Roman"/>
-          <w:sz w:val="24"/>
-          <w:szCs w:val="24"/>
-        </w:rPr>
-        <w:t xml:space="preserve">the architecture of the models I’ve collected/will be collecting. Having started this search by tracking the number of layers and attention heads these models have, as well as if each model is an encoder, decoder, or both, I think further exploring the design of these model will help to distinguish related models (like the RoBERTa-base and XLM-RoBERTa-base) from one another. </w:t>
+        <w:t xml:space="preserve"> to explore. I also want to look for other NLP models, such as the </w:t>
+      </w:r>
+      <w:proofErr w:type="spellStart"/>
+      <w:r>
+        <w:rPr>
+          <w:rFonts w:ascii="Times New Roman" w:hAnsi="Times New Roman" w:cs="Times New Roman"/>
+          <w:sz w:val="24"/>
+          <w:szCs w:val="24"/>
+        </w:rPr>
+        <w:t>gpt</w:t>
+      </w:r>
+      <w:proofErr w:type="spellEnd"/>
+      <w:r>
+        <w:rPr>
+          <w:rFonts w:ascii="Times New Roman" w:hAnsi="Times New Roman" w:cs="Times New Roman"/>
+          <w:sz w:val="24"/>
+          <w:szCs w:val="24"/>
+        </w:rPr>
+        <w:t xml:space="preserve"> family of models to further expand my testing and results. On another note, I also wish to gather more in-depth information on </w:t>
+      </w:r>
+      <w:r>
+        <w:rPr>
+          <w:rFonts w:ascii="Times New Roman" w:hAnsi="Times New Roman" w:cs="Times New Roman"/>
+          <w:sz w:val="24"/>
+          <w:szCs w:val="24"/>
+        </w:rPr>
+        <w:t xml:space="preserve">the architecture of the models I’ve collected/will be collecting. Having started this search by tracking the number of layers and attention heads these models have, as well as if each model is an encoder, decoder, or both, I think further exploring the design of these model will help to distinguish related models (like the </w:t>
+      </w:r>
+      <w:proofErr w:type="spellStart"/>
+      <w:r>
+        <w:rPr>
+          <w:rFonts w:ascii="Times New Roman" w:hAnsi="Times New Roman" w:cs="Times New Roman"/>
+          <w:sz w:val="24"/>
+          <w:szCs w:val="24"/>
+        </w:rPr>
+        <w:t>RoBERTa</w:t>
+      </w:r>
+      <w:proofErr w:type="spellEnd"/>
+      <w:r>
+        <w:rPr>
+          <w:rFonts w:ascii="Times New Roman" w:hAnsi="Times New Roman" w:cs="Times New Roman"/>
+          <w:sz w:val="24"/>
+          <w:szCs w:val="24"/>
+        </w:rPr>
+        <w:t>-base and XLM-</w:t>
+      </w:r>
+      <w:proofErr w:type="spellStart"/>
+      <w:r>
+        <w:rPr>
+          <w:rFonts w:ascii="Times New Roman" w:hAnsi="Times New Roman" w:cs="Times New Roman"/>
+          <w:sz w:val="24"/>
+          <w:szCs w:val="24"/>
+        </w:rPr>
+        <w:t>RoBERTa</w:t>
+      </w:r>
+      <w:proofErr w:type="spellEnd"/>
+      <w:r>
+        <w:rPr>
+          <w:rFonts w:ascii="Times New Roman" w:hAnsi="Times New Roman" w:cs="Times New Roman"/>
+          <w:sz w:val="24"/>
+          <w:szCs w:val="24"/>
+        </w:rPr>
+        <w:t xml:space="preserve">-base) from one another. </w:t>
       </w:r>
     </w:p>
     <w:p>
@@ -1816,7 +2888,15 @@
         <w:t>Bert-Base-Uncased · Hugging Face</w:t>
       </w:r>
       <w:r>
-        <w:t xml:space="preserve">, huggingface.co/bert-base-uncased. Accessed 17 May 2023. </w:t>
+        <w:t>, huggingface.co/</w:t>
+      </w:r>
+      <w:proofErr w:type="spellStart"/>
+      <w:r>
+        <w:t>bert</w:t>
+      </w:r>
+      <w:proofErr w:type="spellEnd"/>
+      <w:r>
+        <w:t xml:space="preserve">-base-uncased. Accessed 17 May 2023. </w:t>
       </w:r>
     </w:p>
     <w:p>
@@ -1952,6 +3032,7 @@
         <w:t xml:space="preserve">, www.names.org/lists/by-origin/latin/. Accessed 17 July 2023. </w:t>
       </w:r>
     </w:p>
+    <w:bookmarkEnd w:id="0"/>
     <w:p>
       <w:pPr>
         <w:pStyle w:val="NormalWeb"/>
@@ -1971,22 +3052,6 @@
 
 <file path=word/comments.xml><?xml version="1.0" encoding="utf-8"?>
 <w:comments xmlns:wpc="http://schemas.microsoft.com/office/word/2010/wordprocessingCanvas" xmlns:cx="http://schemas.microsoft.com/office/drawing/2014/chartex" xmlns:cx1="http://schemas.microsoft.com/office/drawing/2015/9/8/chartex" xmlns:cx2="http://schemas.microsoft.com/office/drawing/2015/10/21/chartex" xmlns:cx3="http://schemas.microsoft.com/office/drawing/2016/5/9/chartex" xmlns:cx4="http://schemas.microsoft.com/office/drawing/2016/5/10/chartex" xmlns:cx5="http://schemas.microsoft.com/office/drawing/2016/5/11/chartex" xmlns:cx6="http://schemas.microsoft.com/office/drawing/2016/5/12/chartex" xmlns:cx7="http://schemas.microsoft.com/office/drawing/2016/5/13/chartex" xmlns:cx8="http://schemas.microsoft.com/office/drawing/2016/5/14/chartex" xmlns:mc="http://schemas.openxmlformats.org/markup-compatibility/2006" xmlns:aink="http://schemas.microsoft.com/office/drawing/2016/ink" xmlns:am3d="http://schemas.microsoft.com/office/drawing/2017/model3d" xmlns:o="urn:schemas-microsoft-com:office:office" xmlns:oel="http://schemas.microsoft.com/office/2019/extlst" xmlns:r="http://schemas.openxmlformats.org/officeDocument/2006/relationships" xmlns:m="http://schemas.openxmlformats.org/officeDocument/2006/math" xmlns:v="urn:schemas-microsoft-com:vml" xmlns:wp14="http://schemas.microsoft.com/office/word/2010/wordprocessingDrawing" xmlns:wp="http://schemas.openxmlformats.org/drawingml/2006/wordprocessingDrawing" xmlns:w10="urn:schemas-microsoft-com:office:word" xmlns:w="http://schemas.openxmlformats.org/wordprocessingml/2006/main" xmlns:w14="http://schemas.microsoft.com/office/word/2010/wordml" xmlns:w15="http://schemas.microsoft.com/office/word/2012/wordml" xmlns:w16cex="http://schemas.microsoft.com/office/word/2018/wordml/cex" xmlns:w16cid="http://schemas.microsoft.com/office/word/2016/wordml/cid" xmlns:w16="http://schemas.microsoft.com/office/word/2018/wordml" xmlns:w16sdtdh="http://schemas.microsoft.com/office/word/2020/wordml/sdtdatahash" xmlns:w16se="http://schemas.microsoft.com/office/word/2015/wordml/symex" xmlns:wpg="http://schemas.microsoft.com/office/word/2010/wordprocessingGroup" xmlns:wpi="http://schemas.microsoft.com/office/word/2010/wordprocessingInk" xmlns:wne="http://schemas.microsoft.com/office/word/2006/wordml" xmlns:wps="http://schemas.microsoft.com/office/word/2010/wordprocessingShape" mc:Ignorable="w14 w15 w16se w16cid w16 w16cex w16sdtdh wp14">
-  <w:comment w:id="0" w:author="mike burnham" w:date="2023-05-17T18:21:00Z" w:initials="mb">
-    <w:p>
-      <w:pPr>
-        <w:pStyle w:val="CommentText"/>
-      </w:pPr>
-      <w:r>
-        <w:rPr>
-          <w:rStyle w:val="CommentReference"/>
-        </w:rPr>
-        <w:annotationRef/>
-      </w:r>
-      <w:r>
-        <w:t>Wordy. Replace with “racial and gender bias”</w:t>
-      </w:r>
-    </w:p>
-  </w:comment>
   <w:comment w:id="1" w:author="mike burnham" w:date="2023-05-17T18:22:00Z" w:initials="mb">
     <w:p>
       <w:pPr>
@@ -2075,7 +3140,6 @@
 
 <file path=word/commentsExtended.xml><?xml version="1.0" encoding="utf-8"?>
 <w15:commentsEx xmlns:wpc="http://schemas.microsoft.com/office/word/2010/wordprocessingCanvas" xmlns:cx="http://schemas.microsoft.com/office/drawing/2014/chartex" xmlns:cx1="http://schemas.microsoft.com/office/drawing/2015/9/8/chartex" xmlns:cx2="http://schemas.microsoft.com/office/drawing/2015/10/21/chartex" xmlns:cx3="http://schemas.microsoft.com/office/drawing/2016/5/9/chartex" xmlns:cx4="http://schemas.microsoft.com/office/drawing/2016/5/10/chartex" xmlns:cx5="http://schemas.microsoft.com/office/drawing/2016/5/11/chartex" xmlns:cx6="http://schemas.microsoft.com/office/drawing/2016/5/12/chartex" xmlns:cx7="http://schemas.microsoft.com/office/drawing/2016/5/13/chartex" xmlns:cx8="http://schemas.microsoft.com/office/drawing/2016/5/14/chartex" xmlns:mc="http://schemas.openxmlformats.org/markup-compatibility/2006" xmlns:aink="http://schemas.microsoft.com/office/drawing/2016/ink" xmlns:am3d="http://schemas.microsoft.com/office/drawing/2017/model3d" xmlns:o="urn:schemas-microsoft-com:office:office" xmlns:oel="http://schemas.microsoft.com/office/2019/extlst" xmlns:r="http://schemas.openxmlformats.org/officeDocument/2006/relationships" xmlns:m="http://schemas.openxmlformats.org/officeDocument/2006/math" xmlns:v="urn:schemas-microsoft-com:vml" xmlns:wp14="http://schemas.microsoft.com/office/word/2010/wordprocessingDrawing" xmlns:wp="http://schemas.openxmlformats.org/drawingml/2006/wordprocessingDrawing" xmlns:w10="urn:schemas-microsoft-com:office:word" xmlns:w="http://schemas.openxmlformats.org/wordprocessingml/2006/main" xmlns:w14="http://schemas.microsoft.com/office/word/2010/wordml" xmlns:w15="http://schemas.microsoft.com/office/word/2012/wordml" xmlns:w16cex="http://schemas.microsoft.com/office/word/2018/wordml/cex" xmlns:w16cid="http://schemas.microsoft.com/office/word/2016/wordml/cid" xmlns:w16="http://schemas.microsoft.com/office/word/2018/wordml" xmlns:w16sdtdh="http://schemas.microsoft.com/office/word/2020/wordml/sdtdatahash" xmlns:w16se="http://schemas.microsoft.com/office/word/2015/wordml/symex" xmlns:wpg="http://schemas.microsoft.com/office/word/2010/wordprocessingGroup" xmlns:wpi="http://schemas.microsoft.com/office/word/2010/wordprocessingInk" xmlns:wne="http://schemas.microsoft.com/office/word/2006/wordml" xmlns:wps="http://schemas.microsoft.com/office/word/2010/wordprocessingShape" mc:Ignorable="w14 w15 w16se w16cid w16 w16cex w16sdtdh wp14">
-  <w15:commentEx w15:paraId="445EA898" w15:done="1"/>
   <w15:commentEx w15:paraId="0C47249E" w15:done="1"/>
   <w15:commentEx w15:paraId="712FFE01" w15:done="1"/>
   <w15:commentEx w15:paraId="3E492ECC" w15:done="1"/>
@@ -2085,8 +3149,7 @@
 </file>
 
 <file path=word/commentsExtensible.xml><?xml version="1.0" encoding="utf-8"?>
-<w16cex:commentsExtensible xmlns:wpc="http://schemas.microsoft.com/office/word/2010/wordprocessingCanvas" xmlns:cx="http://schemas.microsoft.com/office/drawing/2014/chartex" xmlns:cx1="http://schemas.microsoft.com/office/drawing/2015/9/8/chartex" xmlns:cx2="http://schemas.microsoft.com/office/drawing/2015/10/21/chartex" xmlns:cx3="http://schemas.microsoft.com/office/drawing/2016/5/9/chartex" xmlns:cx4="http://schemas.microsoft.com/office/drawing/2016/5/10/chartex" xmlns:cx5="http://schemas.microsoft.com/office/drawing/2016/5/11/chartex" xmlns:cx6="http://schemas.microsoft.com/office/drawing/2016/5/12/chartex" xmlns:cx7="http://schemas.microsoft.com/office/drawing/2016/5/13/chartex" xmlns:cx8="http://schemas.microsoft.com/office/drawing/2016/5/14/chartex" xmlns:mc="http://schemas.openxmlformats.org/markup-compatibility/2006" xmlns:aink="http://schemas.microsoft.com/office/drawing/2016/ink" xmlns:am3d="http://schemas.microsoft.com/office/drawing/2017/model3d" xmlns:o="urn:schemas-microsoft-com:office:office" xmlns:oel="http://schemas.microsoft.com/office/2019/extlst" xmlns:r="http://schemas.openxmlformats.org/officeDocument/2006/relationships" xmlns:m="http://schemas.openxmlformats.org/officeDocument/2006/math" xmlns:v="urn:schemas-microsoft-com:vml" xmlns:wp14="http://schemas.microsoft.com/office/word/2010/wordprocessingDrawing" xmlns:wp="http://schemas.openxmlformats.org/drawingml/2006/wordprocessingDrawing" xmlns:w10="urn:schemas-microsoft-com:office:word" xmlns:w="http://schemas.openxmlformats.org/wordprocessingml/2006/main" xmlns:w14="http://schemas.microsoft.com/office/word/2010/wordml" xmlns:w15="http://schemas.microsoft.com/office/word/2012/wordml" xmlns:w16cex="http://schemas.microsoft.com/office/word/2018/wordml/cex" xmlns:w16cid="http://schemas.microsoft.com/office/word/2016/wordml/cid" xmlns:w16="http://schemas.microsoft.com/office/word/2018/wordml" xmlns:w16sdtdh="http://schemas.microsoft.com/office/word/2020/wordml/sdtdatahash" xmlns:w16se="http://schemas.microsoft.com/office/word/2015/wordml/symex" xmlns:wpg="http://schemas.microsoft.com/office/word/2010/wordprocessingGroup" xmlns:wpi="http://schemas.microsoft.com/office/word/2010/wordprocessingInk" xmlns:wne="http://schemas.microsoft.com/office/word/2006/wordml" xmlns:wps="http://schemas.microsoft.com/office/word/2010/wordprocessingShape" mc:Ignorable="w14 w15 w16se w16cid w16 w16cex w16sdtdh wp14">
-  <w16cex:commentExtensible w16cex:durableId="280F99A8" w16cex:dateUtc="2023-05-17T22:21:00Z"/>
+<w16cex:commentsExtensible xmlns:wpc="http://schemas.microsoft.com/office/word/2010/wordprocessingCanvas" xmlns:cx="http://schemas.microsoft.com/office/drawing/2014/chartex" xmlns:cx1="http://schemas.microsoft.com/office/drawing/2015/9/8/chartex" xmlns:cx2="http://schemas.microsoft.com/office/drawing/2015/10/21/chartex" xmlns:cx3="http://schemas.microsoft.com/office/drawing/2016/5/9/chartex" xmlns:cx4="http://schemas.microsoft.com/office/drawing/2016/5/10/chartex" xmlns:cx5="http://schemas.microsoft.com/office/drawing/2016/5/11/chartex" xmlns:cx6="http://schemas.microsoft.com/office/drawing/2016/5/12/chartex" xmlns:cx7="http://schemas.microsoft.com/office/drawing/2016/5/13/chartex" xmlns:cx8="http://schemas.microsoft.com/office/drawing/2016/5/14/chartex" xmlns:cr="http://schemas.microsoft.com/office/comments/2020/reactions" xmlns:mc="http://schemas.openxmlformats.org/markup-compatibility/2006" xmlns:aink="http://schemas.microsoft.com/office/drawing/2016/ink" xmlns:am3d="http://schemas.microsoft.com/office/drawing/2017/model3d" xmlns:o="urn:schemas-microsoft-com:office:office" xmlns:oel="http://schemas.microsoft.com/office/2019/extlst" xmlns:r="http://schemas.openxmlformats.org/officeDocument/2006/relationships" xmlns:m="http://schemas.openxmlformats.org/officeDocument/2006/math" xmlns:v="urn:schemas-microsoft-com:vml" xmlns:wp14="http://schemas.microsoft.com/office/word/2010/wordprocessingDrawing" xmlns:wp="http://schemas.openxmlformats.org/drawingml/2006/wordprocessingDrawing" xmlns:w10="urn:schemas-microsoft-com:office:word" xmlns:w="http://schemas.openxmlformats.org/wordprocessingml/2006/main" xmlns:w14="http://schemas.microsoft.com/office/word/2010/wordml" xmlns:w15="http://schemas.microsoft.com/office/word/2012/wordml" xmlns:w16cex="http://schemas.microsoft.com/office/word/2018/wordml/cex" xmlns:w16cid="http://schemas.microsoft.com/office/word/2016/wordml/cid" xmlns:w16="http://schemas.microsoft.com/office/word/2018/wordml" xmlns:w16sdtdh="http://schemas.microsoft.com/office/word/2020/wordml/sdtdatahash" xmlns:w16se="http://schemas.microsoft.com/office/word/2015/wordml/symex" xmlns:wpg="http://schemas.microsoft.com/office/word/2010/wordprocessingGroup" xmlns:wpi="http://schemas.microsoft.com/office/word/2010/wordprocessingInk" xmlns:wne="http://schemas.microsoft.com/office/word/2006/wordml" xmlns:wps="http://schemas.microsoft.com/office/word/2010/wordprocessingShape" mc:Ignorable="w14 w15 w16se w16cid w16 w16cex w16sdtdh cr wp14">
   <w16cex:commentExtensible w16cex:durableId="280F99D2" w16cex:dateUtc="2023-05-17T22:22:00Z"/>
   <w16cex:commentExtensible w16cex:durableId="280F9B0C" w16cex:dateUtc="2023-05-17T22:27:00Z"/>
   <w16cex:commentExtensible w16cex:durableId="280FA0C7" w16cex:dateUtc="2023-05-17T22:51:00Z"/>
@@ -2097,7 +3160,6 @@
 
 <file path=word/commentsIds.xml><?xml version="1.0" encoding="utf-8"?>
 <w16cid:commentsIds xmlns:wpc="http://schemas.microsoft.com/office/word/2010/wordprocessingCanvas" xmlns:cx="http://schemas.microsoft.com/office/drawing/2014/chartex" xmlns:cx1="http://schemas.microsoft.com/office/drawing/2015/9/8/chartex" xmlns:cx2="http://schemas.microsoft.com/office/drawing/2015/10/21/chartex" xmlns:cx3="http://schemas.microsoft.com/office/drawing/2016/5/9/chartex" xmlns:cx4="http://schemas.microsoft.com/office/drawing/2016/5/10/chartex" xmlns:cx5="http://schemas.microsoft.com/office/drawing/2016/5/11/chartex" xmlns:cx6="http://schemas.microsoft.com/office/drawing/2016/5/12/chartex" xmlns:cx7="http://schemas.microsoft.com/office/drawing/2016/5/13/chartex" xmlns:cx8="http://schemas.microsoft.com/office/drawing/2016/5/14/chartex" xmlns:mc="http://schemas.openxmlformats.org/markup-compatibility/2006" xmlns:aink="http://schemas.microsoft.com/office/drawing/2016/ink" xmlns:am3d="http://schemas.microsoft.com/office/drawing/2017/model3d" xmlns:o="urn:schemas-microsoft-com:office:office" xmlns:oel="http://schemas.microsoft.com/office/2019/extlst" xmlns:r="http://schemas.openxmlformats.org/officeDocument/2006/relationships" xmlns:m="http://schemas.openxmlformats.org/officeDocument/2006/math" xmlns:v="urn:schemas-microsoft-com:vml" xmlns:wp14="http://schemas.microsoft.com/office/word/2010/wordprocessingDrawing" xmlns:wp="http://schemas.openxmlformats.org/drawingml/2006/wordprocessingDrawing" xmlns:w10="urn:schemas-microsoft-com:office:word" xmlns:w="http://schemas.openxmlformats.org/wordprocessingml/2006/main" xmlns:w14="http://schemas.microsoft.com/office/word/2010/wordml" xmlns:w15="http://schemas.microsoft.com/office/word/2012/wordml" xmlns:w16cex="http://schemas.microsoft.com/office/word/2018/wordml/cex" xmlns:w16cid="http://schemas.microsoft.com/office/word/2016/wordml/cid" xmlns:w16="http://schemas.microsoft.com/office/word/2018/wordml" xmlns:w16sdtdh="http://schemas.microsoft.com/office/word/2020/wordml/sdtdatahash" xmlns:w16se="http://schemas.microsoft.com/office/word/2015/wordml/symex" xmlns:wpg="http://schemas.microsoft.com/office/word/2010/wordprocessingGroup" xmlns:wpi="http://schemas.microsoft.com/office/word/2010/wordprocessingInk" xmlns:wne="http://schemas.microsoft.com/office/word/2006/wordml" xmlns:wps="http://schemas.microsoft.com/office/word/2010/wordprocessingShape" mc:Ignorable="w14 w15 w16se w16cid w16 w16cex w16sdtdh wp14">
-  <w16cid:commentId w16cid:paraId="445EA898" w16cid:durableId="280F99A8"/>
   <w16cid:commentId w16cid:paraId="0C47249E" w16cid:durableId="280F99D2"/>
   <w16cid:commentId w16cid:paraId="712FFE01" w16cid:durableId="280F9B0C"/>
   <w16cid:commentId w16cid:paraId="3E492ECC" w16cid:durableId="280FA0C7"/>
@@ -2167,7 +3229,14 @@
     </w:r>
     <w:r>
       <w:tab/>
-      <w:t>SoDA 496</w:t>
+    </w:r>
+    <w:proofErr w:type="spellStart"/>
+    <w:r>
+      <w:t>SoDA</w:t>
+    </w:r>
+    <w:proofErr w:type="spellEnd"/>
+    <w:r>
+      <w:t xml:space="preserve"> 496</w:t>
     </w:r>
     <w:r>
       <w:tab/>

</xml_diff>